<commit_message>
URLs of categories of websites added
</commit_message>
<xml_diff>
--- a/Assignment One.docx
+++ b/Assignment One.docx
@@ -23,7 +23,7 @@
           <w:szCs w:val="28"/>
         </w:rPr>
         <w:drawing>
-          <wp:inline distT="0" distB="0" distL="0" distR="0" wp14:anchorId="1C347BED" wp14:editId="2482E91F">
+          <wp:inline distT="0" distB="0" distL="0" distR="0" wp14:anchorId="05918295" wp14:editId="3A4B4FB1">
             <wp:extent cx="1455420" cy="1417320"/>
             <wp:effectExtent l="0" t="0" r="0" b="0"/>
             <wp:docPr id="1" name="Picture 1" descr="https://lh5.googleusercontent.com/e1Ih8vSPLuk31_Fhuw-x5yF4p7jegX7FdjyNPXMDdO5Howal2PZ3VQLUPz7_pao0VZor13gdbbeN1VT8f983MJSpqe42W0vkalg7ECaFQk2cFqMXnYlmmMImE-J-KM1mCN28ocYM"/>
@@ -331,6 +331,9 @@
     <w:p>
       <w:pPr>
         <w:pStyle w:val="Heading3"/>
+        <w:rPr>
+          <w:rFonts w:ascii="Times New Roman" w:hAnsi="Times New Roman" w:cs="Times New Roman"/>
+        </w:rPr>
       </w:pPr>
     </w:p>
     <w:p>
@@ -391,7 +394,13 @@
         <w:t>History of the Internet</w:t>
       </w:r>
     </w:p>
-    <w:p/>
+    <w:p>
+      <w:pPr>
+        <w:rPr>
+          <w:rFonts w:ascii="Times New Roman" w:hAnsi="Times New Roman" w:cs="Times New Roman"/>
+        </w:rPr>
+      </w:pPr>
+    </w:p>
     <w:p>
       <w:pPr>
         <w:jc w:val="right"/>
@@ -438,7 +447,13 @@
         <w:t>Web Archives of Some Websites</w:t>
       </w:r>
     </w:p>
-    <w:p/>
+    <w:p>
+      <w:pPr>
+        <w:rPr>
+          <w:rFonts w:ascii="Times New Roman" w:hAnsi="Times New Roman" w:cs="Times New Roman"/>
+        </w:rPr>
+      </w:pPr>
+    </w:p>
     <w:p>
       <w:pPr>
         <w:jc w:val="right"/>
@@ -462,6 +477,9 @@
     <w:p>
       <w:pPr>
         <w:pStyle w:val="Heading3"/>
+        <w:rPr>
+          <w:rFonts w:ascii="Times New Roman" w:hAnsi="Times New Roman" w:cs="Times New Roman"/>
+        </w:rPr>
         <w:sectPr>
           <w:headerReference w:type="default" r:id="rId13"/>
           <w:pgSz w:w="12240" w:h="15840"/>
@@ -480,11 +498,13 @@
           <w:numId w:val="4"/>
         </w:numPr>
         <w:rPr>
+          <w:rFonts w:ascii="Times New Roman" w:hAnsi="Times New Roman" w:cs="Times New Roman"/>
           <w:color w:val="auto"/>
         </w:rPr>
       </w:pPr>
       <w:r>
         <w:rPr>
+          <w:rFonts w:ascii="Times New Roman" w:hAnsi="Times New Roman" w:cs="Times New Roman"/>
           <w:color w:val="auto"/>
         </w:rPr>
         <w:lastRenderedPageBreak/>
@@ -499,11 +519,13 @@
           <w:numId w:val="6"/>
         </w:numPr>
         <w:rPr>
+          <w:rFonts w:ascii="Times New Roman" w:hAnsi="Times New Roman" w:cs="Times New Roman"/>
           <w:color w:val="auto"/>
         </w:rPr>
       </w:pPr>
       <w:r>
         <w:rPr>
+          <w:rFonts w:ascii="Times New Roman" w:hAnsi="Times New Roman" w:cs="Times New Roman"/>
           <w:color w:val="auto"/>
         </w:rPr>
         <w:t>Portal</w:t>
@@ -517,22 +539,35 @@
           <w:numId w:val="8"/>
         </w:numPr>
         <w:jc w:val="both"/>
-      </w:pPr>
-      <w:r>
+        <w:rPr>
+          <w:rFonts w:ascii="Times New Roman" w:hAnsi="Times New Roman" w:cs="Times New Roman"/>
+        </w:rPr>
+      </w:pPr>
+      <w:r>
+        <w:rPr>
+          <w:rFonts w:ascii="Times New Roman" w:hAnsi="Times New Roman" w:cs="Times New Roman"/>
+        </w:rPr>
         <w:t xml:space="preserve">Allianz </w:t>
       </w:r>
       <w:r>
+        <w:rPr>
+          <w:rFonts w:ascii="Times New Roman" w:hAnsi="Times New Roman" w:cs="Times New Roman"/>
+        </w:rPr>
         <w:t xml:space="preserve">: </w:t>
       </w:r>
       <w:hyperlink r:id="rId14" w:history="1">
         <w:r>
           <w:rPr>
             <w:rStyle w:val="Hyperlink"/>
+            <w:rFonts w:ascii="Times New Roman" w:hAnsi="Times New Roman" w:cs="Times New Roman"/>
           </w:rPr>
           <w:t>www.allianz.com</w:t>
         </w:r>
       </w:hyperlink>
       <w:r>
+        <w:rPr>
+          <w:rFonts w:ascii="Times New Roman" w:hAnsi="Times New Roman" w:cs="Times New Roman"/>
+        </w:rPr>
         <w:t xml:space="preserve"> </w:t>
       </w:r>
     </w:p>
@@ -543,13 +578,28 @@
           <w:ilvl w:val="0"/>
           <w:numId w:val="8"/>
         </w:numPr>
-      </w:pPr>
-      <w:r>
+        <w:rPr>
+          <w:rFonts w:ascii="Times New Roman" w:hAnsi="Times New Roman" w:cs="Times New Roman"/>
+        </w:rPr>
+      </w:pPr>
+      <w:r>
+        <w:rPr>
+          <w:rFonts w:ascii="Times New Roman" w:hAnsi="Times New Roman" w:cs="Times New Roman"/>
+        </w:rPr>
         <w:t>AvMed</w:t>
       </w:r>
       <w:r>
+        <w:rPr>
+          <w:rFonts w:ascii="Times New Roman" w:hAnsi="Times New Roman" w:cs="Times New Roman"/>
+        </w:rPr>
         <w:t xml:space="preserve"> : </w:t>
       </w:r>
+      <w:r>
+        <w:rPr>
+          <w:rFonts w:ascii="Times New Roman" w:hAnsi="Times New Roman" w:cs="Times New Roman"/>
+        </w:rPr>
+        <w:t>www.avmed.org</w:t>
+      </w:r>
     </w:p>
     <w:p>
       <w:pPr>
@@ -558,10 +608,22 @@
           <w:ilvl w:val="0"/>
           <w:numId w:val="8"/>
         </w:numPr>
-      </w:pPr>
-      <w:r>
+        <w:rPr>
+          <w:rFonts w:ascii="Times New Roman" w:hAnsi="Times New Roman" w:cs="Times New Roman"/>
+        </w:rPr>
+      </w:pPr>
+      <w:r>
+        <w:rPr>
+          <w:rFonts w:ascii="Times New Roman" w:hAnsi="Times New Roman" w:cs="Times New Roman"/>
+        </w:rPr>
         <w:t>Grants.gov</w:t>
       </w:r>
+      <w:r>
+        <w:rPr>
+          <w:rFonts w:ascii="Times New Roman" w:hAnsi="Times New Roman" w:cs="Times New Roman"/>
+        </w:rPr>
+        <w:t>:www.grants.gov</w:t>
+      </w:r>
     </w:p>
     <w:p>
       <w:pPr>
@@ -570,17 +632,32 @@
           <w:ilvl w:val="0"/>
           <w:numId w:val="8"/>
         </w:numPr>
-      </w:pPr>
-      <w:r>
+        <w:rPr>
+          <w:rFonts w:ascii="Times New Roman" w:hAnsi="Times New Roman" w:cs="Times New Roman"/>
+        </w:rPr>
+      </w:pPr>
+      <w:r>
+        <w:rPr>
+          <w:rFonts w:ascii="Times New Roman" w:hAnsi="Times New Roman" w:cs="Times New Roman"/>
+        </w:rPr>
         <w:t xml:space="preserve">Addis Ababa Institute of </w:t>
       </w:r>
       <w:r>
+        <w:rPr>
+          <w:rFonts w:ascii="Times New Roman" w:hAnsi="Times New Roman" w:cs="Times New Roman"/>
+        </w:rPr>
         <w:t>T</w:t>
       </w:r>
       <w:r>
+        <w:rPr>
+          <w:rFonts w:ascii="Times New Roman" w:hAnsi="Times New Roman" w:cs="Times New Roman"/>
+        </w:rPr>
         <w:t>echnology</w:t>
       </w:r>
       <w:r>
+        <w:rPr>
+          <w:rFonts w:ascii="Times New Roman" w:hAnsi="Times New Roman" w:cs="Times New Roman"/>
+        </w:rPr>
         <w:t xml:space="preserve"> portal</w:t>
       </w:r>
     </w:p>
@@ -591,10 +668,22 @@
           <w:ilvl w:val="0"/>
           <w:numId w:val="8"/>
         </w:numPr>
-      </w:pPr>
-      <w:r>
+        <w:rPr>
+          <w:rFonts w:ascii="Times New Roman" w:hAnsi="Times New Roman" w:cs="Times New Roman"/>
+        </w:rPr>
+      </w:pPr>
+      <w:r>
+        <w:rPr>
+          <w:rFonts w:ascii="Times New Roman" w:hAnsi="Times New Roman" w:cs="Times New Roman"/>
+        </w:rPr>
         <w:t xml:space="preserve">Coach </w:t>
       </w:r>
+      <w:r>
+        <w:rPr>
+          <w:rFonts w:ascii="Times New Roman" w:hAnsi="Times New Roman" w:cs="Times New Roman"/>
+        </w:rPr>
+        <w:t>:www.coach.com</w:t>
+      </w:r>
     </w:p>
     <w:p>
       <w:pPr>
@@ -604,11 +693,13 @@
           <w:numId w:val="6"/>
         </w:numPr>
         <w:rPr>
+          <w:rFonts w:ascii="Times New Roman" w:hAnsi="Times New Roman" w:cs="Times New Roman"/>
           <w:color w:val="auto"/>
         </w:rPr>
       </w:pPr>
       <w:r>
         <w:rPr>
+          <w:rFonts w:ascii="Times New Roman" w:hAnsi="Times New Roman" w:cs="Times New Roman"/>
           <w:color w:val="auto"/>
         </w:rPr>
         <w:t>News</w:t>
@@ -622,17 +713,27 @@
           <w:numId w:val="9"/>
         </w:numPr>
         <w:jc w:val="both"/>
-      </w:pPr>
-      <w:r>
+        <w:rPr>
+          <w:rFonts w:ascii="Times New Roman" w:hAnsi="Times New Roman" w:cs="Times New Roman"/>
+        </w:rPr>
+      </w:pPr>
+      <w:r>
+        <w:rPr>
+          <w:rFonts w:ascii="Times New Roman" w:hAnsi="Times New Roman" w:cs="Times New Roman"/>
+        </w:rPr>
         <w:t>British Broadcasting Corporation:</w:t>
       </w:r>
       <w:r>
+        <w:rPr>
+          <w:rFonts w:ascii="Times New Roman" w:hAnsi="Times New Roman" w:cs="Times New Roman"/>
+        </w:rPr>
         <w:t xml:space="preserve"> </w:t>
       </w:r>
       <w:hyperlink r:id="rId15" w:history="1">
         <w:r>
           <w:rPr>
             <w:rStyle w:val="Hyperlink"/>
+            <w:rFonts w:ascii="Times New Roman" w:hAnsi="Times New Roman" w:cs="Times New Roman"/>
           </w:rPr>
           <w:t>www.bbc.com</w:t>
         </w:r>
@@ -646,8 +747,14 @@
           <w:numId w:val="9"/>
         </w:numPr>
         <w:jc w:val="both"/>
-      </w:pPr>
-      <w:r>
+        <w:rPr>
+          <w:rFonts w:ascii="Times New Roman" w:hAnsi="Times New Roman" w:cs="Times New Roman"/>
+        </w:rPr>
+      </w:pPr>
+      <w:r>
+        <w:rPr>
+          <w:rFonts w:ascii="Times New Roman" w:hAnsi="Times New Roman" w:cs="Times New Roman"/>
+        </w:rPr>
         <w:t>Daily Mail: dailymail.co.uk</w:t>
       </w:r>
     </w:p>
@@ -659,17 +766,27 @@
           <w:numId w:val="9"/>
         </w:numPr>
         <w:jc w:val="both"/>
-      </w:pPr>
-      <w:r>
+        <w:rPr>
+          <w:rFonts w:ascii="Times New Roman" w:hAnsi="Times New Roman" w:cs="Times New Roman"/>
+        </w:rPr>
+      </w:pPr>
+      <w:r>
+        <w:rPr>
+          <w:rFonts w:ascii="Times New Roman" w:hAnsi="Times New Roman" w:cs="Times New Roman"/>
+        </w:rPr>
         <w:t>Ethiopian Broadcasting Corporation:</w:t>
       </w:r>
       <w:r>
+        <w:rPr>
+          <w:rFonts w:ascii="Times New Roman" w:hAnsi="Times New Roman" w:cs="Times New Roman"/>
+        </w:rPr>
         <w:t xml:space="preserve"> </w:t>
       </w:r>
       <w:hyperlink r:id="rId16" w:history="1">
         <w:r>
           <w:rPr>
             <w:rStyle w:val="Hyperlink"/>
+            <w:rFonts w:ascii="Times New Roman" w:hAnsi="Times New Roman" w:cs="Times New Roman"/>
           </w:rPr>
           <w:t>www.ebc.et</w:t>
         </w:r>
@@ -683,14 +800,21 @@
           <w:numId w:val="9"/>
         </w:numPr>
         <w:jc w:val="both"/>
-      </w:pPr>
-      <w:r>
+        <w:rPr>
+          <w:rFonts w:ascii="Times New Roman" w:hAnsi="Times New Roman" w:cs="Times New Roman"/>
+        </w:rPr>
+      </w:pPr>
+      <w:r>
+        <w:rPr>
+          <w:rFonts w:ascii="Times New Roman" w:hAnsi="Times New Roman" w:cs="Times New Roman"/>
+        </w:rPr>
         <w:t xml:space="preserve">The New York News: </w:t>
       </w:r>
       <w:hyperlink r:id="rId17" w:history="1">
         <w:r>
           <w:rPr>
             <w:rStyle w:val="Hyperlink"/>
+            <w:rFonts w:ascii="Times New Roman" w:hAnsi="Times New Roman" w:cs="Times New Roman"/>
           </w:rPr>
           <w:t>www.nytimes.com</w:t>
         </w:r>
@@ -704,17 +828,27 @@
           <w:numId w:val="9"/>
         </w:numPr>
         <w:jc w:val="both"/>
-      </w:pPr>
-      <w:r>
+        <w:rPr>
+          <w:rFonts w:ascii="Times New Roman" w:hAnsi="Times New Roman" w:cs="Times New Roman"/>
+        </w:rPr>
+      </w:pPr>
+      <w:r>
+        <w:rPr>
+          <w:rFonts w:ascii="Times New Roman" w:hAnsi="Times New Roman" w:cs="Times New Roman"/>
+        </w:rPr>
         <w:t>Cable News Network:</w:t>
       </w:r>
       <w:r>
+        <w:rPr>
+          <w:rFonts w:ascii="Times New Roman" w:hAnsi="Times New Roman" w:cs="Times New Roman"/>
+        </w:rPr>
         <w:t xml:space="preserve"> </w:t>
       </w:r>
       <w:hyperlink r:id="rId18" w:history="1">
         <w:r>
           <w:rPr>
             <w:rStyle w:val="Hyperlink"/>
+            <w:rFonts w:ascii="Times New Roman" w:hAnsi="Times New Roman" w:cs="Times New Roman"/>
           </w:rPr>
           <w:t>www.cnn.com</w:t>
         </w:r>
@@ -728,11 +862,13 @@
           <w:numId w:val="6"/>
         </w:numPr>
         <w:rPr>
+          <w:rFonts w:ascii="Times New Roman" w:hAnsi="Times New Roman" w:cs="Times New Roman"/>
           <w:color w:val="auto"/>
         </w:rPr>
       </w:pPr>
       <w:r>
         <w:rPr>
+          <w:rFonts w:ascii="Times New Roman" w:hAnsi="Times New Roman" w:cs="Times New Roman"/>
           <w:color w:val="auto"/>
         </w:rPr>
         <w:t>Informational</w:t>
@@ -745,10 +881,22 @@
           <w:ilvl w:val="0"/>
           <w:numId w:val="11"/>
         </w:numPr>
-      </w:pPr>
-      <w:r>
+        <w:rPr>
+          <w:rFonts w:ascii="Times New Roman" w:hAnsi="Times New Roman" w:cs="Times New Roman"/>
+        </w:rPr>
+      </w:pPr>
+      <w:r>
+        <w:rPr>
+          <w:rFonts w:ascii="Times New Roman" w:hAnsi="Times New Roman" w:cs="Times New Roman"/>
+        </w:rPr>
         <w:t>Mint :</w:t>
       </w:r>
+      <w:r>
+        <w:rPr>
+          <w:rFonts w:ascii="Times New Roman" w:hAnsi="Times New Roman" w:cs="Times New Roman"/>
+        </w:rPr>
+        <w:t>www.mint.com</w:t>
+      </w:r>
     </w:p>
     <w:p>
       <w:pPr>
@@ -757,10 +905,22 @@
           <w:ilvl w:val="0"/>
           <w:numId w:val="11"/>
         </w:numPr>
-      </w:pPr>
-      <w:r>
+        <w:rPr>
+          <w:rFonts w:ascii="Times New Roman" w:hAnsi="Times New Roman" w:cs="Times New Roman"/>
+        </w:rPr>
+      </w:pPr>
+      <w:r>
+        <w:rPr>
+          <w:rFonts w:ascii="Times New Roman" w:hAnsi="Times New Roman" w:cs="Times New Roman"/>
+        </w:rPr>
         <w:t>The Verge:</w:t>
       </w:r>
+      <w:r>
+        <w:rPr>
+          <w:rFonts w:ascii="Times New Roman" w:hAnsi="Times New Roman" w:cs="Times New Roman"/>
+        </w:rPr>
+        <w:t xml:space="preserve"> www.theverge.com</w:t>
+      </w:r>
     </w:p>
     <w:p>
       <w:pPr>
@@ -769,15 +929,30 @@
           <w:ilvl w:val="0"/>
           <w:numId w:val="11"/>
         </w:numPr>
+        <w:rPr>
+          <w:rFonts w:ascii="Times New Roman" w:hAnsi="Times New Roman" w:cs="Times New Roman"/>
+        </w:rPr>
       </w:pPr>
       <w:proofErr w:type="spellStart"/>
       <w:r>
+        <w:rPr>
+          <w:rFonts w:ascii="Times New Roman" w:hAnsi="Times New Roman" w:cs="Times New Roman"/>
+        </w:rPr>
         <w:t>Airbnb</w:t>
       </w:r>
       <w:proofErr w:type="spellEnd"/>
       <w:r>
+        <w:rPr>
+          <w:rFonts w:ascii="Times New Roman" w:hAnsi="Times New Roman" w:cs="Times New Roman"/>
+        </w:rPr>
         <w:t>:</w:t>
       </w:r>
+      <w:r>
+        <w:rPr>
+          <w:rFonts w:ascii="Times New Roman" w:hAnsi="Times New Roman" w:cs="Times New Roman"/>
+        </w:rPr>
+        <w:t xml:space="preserve"> www.airbnb.com </w:t>
+      </w:r>
     </w:p>
     <w:p>
       <w:pPr>
@@ -786,10 +961,22 @@
           <w:ilvl w:val="0"/>
           <w:numId w:val="11"/>
         </w:numPr>
-      </w:pPr>
-      <w:r>
+        <w:rPr>
+          <w:rFonts w:ascii="Times New Roman" w:hAnsi="Times New Roman" w:cs="Times New Roman"/>
+        </w:rPr>
+      </w:pPr>
+      <w:r>
+        <w:rPr>
+          <w:rFonts w:ascii="Times New Roman" w:hAnsi="Times New Roman" w:cs="Times New Roman"/>
+        </w:rPr>
         <w:t>Polygon:</w:t>
       </w:r>
+      <w:r>
+        <w:rPr>
+          <w:rFonts w:ascii="Times New Roman" w:hAnsi="Times New Roman" w:cs="Times New Roman"/>
+        </w:rPr>
+        <w:t>www.polygon.com</w:t>
+      </w:r>
     </w:p>
     <w:p>
       <w:pPr>
@@ -798,9 +985,21 @@
           <w:ilvl w:val="0"/>
           <w:numId w:val="11"/>
         </w:numPr>
-      </w:pPr>
-      <w:r>
-        <w:t>Nobleprize:Nobleprize.org</w:t>
+        <w:rPr>
+          <w:rFonts w:ascii="Times New Roman" w:hAnsi="Times New Roman" w:cs="Times New Roman"/>
+        </w:rPr>
+      </w:pPr>
+      <w:r>
+        <w:rPr>
+          <w:rFonts w:ascii="Times New Roman" w:hAnsi="Times New Roman" w:cs="Times New Roman"/>
+        </w:rPr>
+        <w:t>Nobleprize:n</w:t>
+      </w:r>
+      <w:r>
+        <w:rPr>
+          <w:rFonts w:ascii="Times New Roman" w:hAnsi="Times New Roman" w:cs="Times New Roman"/>
+        </w:rPr>
+        <w:t>obleprize.org</w:t>
       </w:r>
     </w:p>
     <w:p>
@@ -811,11 +1010,13 @@
           <w:numId w:val="6"/>
         </w:numPr>
         <w:rPr>
+          <w:rFonts w:ascii="Times New Roman" w:hAnsi="Times New Roman" w:cs="Times New Roman"/>
           <w:color w:val="auto"/>
         </w:rPr>
       </w:pPr>
       <w:r>
         <w:rPr>
+          <w:rFonts w:ascii="Times New Roman" w:hAnsi="Times New Roman" w:cs="Times New Roman"/>
           <w:color w:val="auto"/>
         </w:rPr>
         <w:t>Business/ Marketing</w:t>
@@ -828,10 +1029,22 @@
           <w:ilvl w:val="0"/>
           <w:numId w:val="11"/>
         </w:numPr>
-      </w:pPr>
-      <w:r>
+        <w:rPr>
+          <w:rFonts w:ascii="Times New Roman" w:hAnsi="Times New Roman" w:cs="Times New Roman"/>
+        </w:rPr>
+      </w:pPr>
+      <w:r>
+        <w:rPr>
+          <w:rFonts w:ascii="Times New Roman" w:hAnsi="Times New Roman" w:cs="Times New Roman"/>
+        </w:rPr>
         <w:t>Amazon</w:t>
       </w:r>
+      <w:r>
+        <w:rPr>
+          <w:rFonts w:ascii="Times New Roman" w:hAnsi="Times New Roman" w:cs="Times New Roman"/>
+        </w:rPr>
+        <w:t>: www.amazon.com</w:t>
+      </w:r>
     </w:p>
     <w:p>
       <w:pPr>
@@ -840,10 +1053,22 @@
           <w:ilvl w:val="0"/>
           <w:numId w:val="11"/>
         </w:numPr>
-      </w:pPr>
-      <w:r>
+        <w:rPr>
+          <w:rFonts w:ascii="Times New Roman" w:hAnsi="Times New Roman" w:cs="Times New Roman"/>
+        </w:rPr>
+      </w:pPr>
+      <w:r>
+        <w:rPr>
+          <w:rFonts w:ascii="Times New Roman" w:hAnsi="Times New Roman" w:cs="Times New Roman"/>
+        </w:rPr>
         <w:t>Bloomberg</w:t>
       </w:r>
+      <w:r>
+        <w:rPr>
+          <w:rFonts w:ascii="Times New Roman" w:hAnsi="Times New Roman" w:cs="Times New Roman"/>
+        </w:rPr>
+        <w:t>: www.bloomberg.com</w:t>
+      </w:r>
     </w:p>
     <w:p>
       <w:pPr>
@@ -852,10 +1077,22 @@
           <w:ilvl w:val="0"/>
           <w:numId w:val="11"/>
         </w:numPr>
-      </w:pPr>
-      <w:r>
+        <w:rPr>
+          <w:rFonts w:ascii="Times New Roman" w:hAnsi="Times New Roman" w:cs="Times New Roman"/>
+        </w:rPr>
+      </w:pPr>
+      <w:r>
+        <w:rPr>
+          <w:rFonts w:ascii="Times New Roman" w:hAnsi="Times New Roman" w:cs="Times New Roman"/>
+        </w:rPr>
         <w:t>Business insider</w:t>
       </w:r>
+      <w:r>
+        <w:rPr>
+          <w:rFonts w:ascii="Times New Roman" w:hAnsi="Times New Roman" w:cs="Times New Roman"/>
+        </w:rPr>
+        <w:t>: www.businessinsider.com</w:t>
+      </w:r>
     </w:p>
     <w:p>
       <w:pPr>
@@ -864,10 +1101,22 @@
           <w:ilvl w:val="0"/>
           <w:numId w:val="11"/>
         </w:numPr>
-      </w:pPr>
-      <w:r>
+        <w:rPr>
+          <w:rFonts w:ascii="Times New Roman" w:hAnsi="Times New Roman" w:cs="Times New Roman"/>
+        </w:rPr>
+      </w:pPr>
+      <w:r>
+        <w:rPr>
+          <w:rFonts w:ascii="Times New Roman" w:hAnsi="Times New Roman" w:cs="Times New Roman"/>
+        </w:rPr>
         <w:t>Financial Times</w:t>
       </w:r>
+      <w:r>
+        <w:rPr>
+          <w:rFonts w:ascii="Times New Roman" w:hAnsi="Times New Roman" w:cs="Times New Roman"/>
+        </w:rPr>
+        <w:t>: www.ft.com</w:t>
+      </w:r>
     </w:p>
     <w:p>
       <w:pPr>
@@ -876,10 +1125,22 @@
           <w:ilvl w:val="0"/>
           <w:numId w:val="11"/>
         </w:numPr>
-      </w:pPr>
-      <w:r>
+        <w:rPr>
+          <w:rFonts w:ascii="Times New Roman" w:hAnsi="Times New Roman" w:cs="Times New Roman"/>
+        </w:rPr>
+      </w:pPr>
+      <w:r>
+        <w:rPr>
+          <w:rFonts w:ascii="Times New Roman" w:hAnsi="Times New Roman" w:cs="Times New Roman"/>
+        </w:rPr>
         <w:t>Market Watch</w:t>
       </w:r>
+      <w:r>
+        <w:rPr>
+          <w:rFonts w:ascii="Times New Roman" w:hAnsi="Times New Roman" w:cs="Times New Roman"/>
+        </w:rPr>
+        <w:t>: www.marketwatch.com</w:t>
+      </w:r>
     </w:p>
     <w:p>
       <w:pPr>
@@ -889,11 +1150,13 @@
           <w:numId w:val="6"/>
         </w:numPr>
         <w:rPr>
+          <w:rFonts w:ascii="Times New Roman" w:hAnsi="Times New Roman" w:cs="Times New Roman"/>
           <w:color w:val="auto"/>
         </w:rPr>
       </w:pPr>
       <w:r>
         <w:rPr>
+          <w:rFonts w:ascii="Times New Roman" w:hAnsi="Times New Roman" w:cs="Times New Roman"/>
           <w:color w:val="auto"/>
         </w:rPr>
         <w:t>Educational</w:t>
@@ -906,10 +1169,22 @@
           <w:ilvl w:val="0"/>
           <w:numId w:val="12"/>
         </w:numPr>
-      </w:pPr>
-      <w:r>
+        <w:rPr>
+          <w:rFonts w:ascii="Times New Roman" w:hAnsi="Times New Roman" w:cs="Times New Roman"/>
+        </w:rPr>
+      </w:pPr>
+      <w:r>
+        <w:rPr>
+          <w:rFonts w:ascii="Times New Roman" w:hAnsi="Times New Roman" w:cs="Times New Roman"/>
+        </w:rPr>
         <w:t>Stack Overflow</w:t>
       </w:r>
+      <w:r>
+        <w:rPr>
+          <w:rFonts w:ascii="Times New Roman" w:hAnsi="Times New Roman" w:cs="Times New Roman"/>
+        </w:rPr>
+        <w:t>: https://stackoverflow.com</w:t>
+      </w:r>
     </w:p>
     <w:p>
       <w:pPr>
@@ -918,10 +1193,22 @@
           <w:ilvl w:val="0"/>
           <w:numId w:val="12"/>
         </w:numPr>
-      </w:pPr>
-      <w:r>
+        <w:rPr>
+          <w:rFonts w:ascii="Times New Roman" w:hAnsi="Times New Roman" w:cs="Times New Roman"/>
+        </w:rPr>
+      </w:pPr>
+      <w:r>
+        <w:rPr>
+          <w:rFonts w:ascii="Times New Roman" w:hAnsi="Times New Roman" w:cs="Times New Roman"/>
+        </w:rPr>
         <w:t>edX</w:t>
       </w:r>
+      <w:r>
+        <w:rPr>
+          <w:rFonts w:ascii="Times New Roman" w:hAnsi="Times New Roman" w:cs="Times New Roman"/>
+        </w:rPr>
+        <w:t>: www.edx.org</w:t>
+      </w:r>
     </w:p>
     <w:p>
       <w:pPr>
@@ -930,10 +1217,22 @@
           <w:ilvl w:val="0"/>
           <w:numId w:val="12"/>
         </w:numPr>
-      </w:pPr>
-      <w:r>
+        <w:rPr>
+          <w:rFonts w:ascii="Times New Roman" w:hAnsi="Times New Roman" w:cs="Times New Roman"/>
+        </w:rPr>
+      </w:pPr>
+      <w:r>
+        <w:rPr>
+          <w:rFonts w:ascii="Times New Roman" w:hAnsi="Times New Roman" w:cs="Times New Roman"/>
+        </w:rPr>
         <w:t>Coursera</w:t>
       </w:r>
+      <w:r>
+        <w:rPr>
+          <w:rFonts w:ascii="Times New Roman" w:hAnsi="Times New Roman" w:cs="Times New Roman"/>
+        </w:rPr>
+        <w:t>: www.coursera.org</w:t>
+      </w:r>
     </w:p>
     <w:p>
       <w:pPr>
@@ -942,10 +1241,22 @@
           <w:ilvl w:val="0"/>
           <w:numId w:val="12"/>
         </w:numPr>
-      </w:pPr>
-      <w:r>
+        <w:rPr>
+          <w:rFonts w:ascii="Times New Roman" w:hAnsi="Times New Roman" w:cs="Times New Roman"/>
+        </w:rPr>
+      </w:pPr>
+      <w:r>
+        <w:rPr>
+          <w:rFonts w:ascii="Times New Roman" w:hAnsi="Times New Roman" w:cs="Times New Roman"/>
+        </w:rPr>
         <w:t>Brightstorm</w:t>
       </w:r>
+      <w:r>
+        <w:rPr>
+          <w:rFonts w:ascii="Times New Roman" w:hAnsi="Times New Roman" w:cs="Times New Roman"/>
+        </w:rPr>
+        <w:t>: www.brightstorm.com</w:t>
+      </w:r>
     </w:p>
     <w:p>
       <w:pPr>
@@ -954,10 +1265,22 @@
           <w:ilvl w:val="0"/>
           <w:numId w:val="12"/>
         </w:numPr>
-      </w:pPr>
-      <w:r>
+        <w:rPr>
+          <w:rFonts w:ascii="Times New Roman" w:hAnsi="Times New Roman" w:cs="Times New Roman"/>
+        </w:rPr>
+      </w:pPr>
+      <w:r>
+        <w:rPr>
+          <w:rFonts w:ascii="Times New Roman" w:hAnsi="Times New Roman" w:cs="Times New Roman"/>
+        </w:rPr>
         <w:t>Khan Academy</w:t>
       </w:r>
+      <w:r>
+        <w:rPr>
+          <w:rFonts w:ascii="Times New Roman" w:hAnsi="Times New Roman" w:cs="Times New Roman"/>
+        </w:rPr>
+        <w:t>: www.khanacademy.org</w:t>
+      </w:r>
     </w:p>
     <w:p>
       <w:pPr>
@@ -967,11 +1290,13 @@
           <w:numId w:val="6"/>
         </w:numPr>
         <w:rPr>
+          <w:rFonts w:ascii="Times New Roman" w:hAnsi="Times New Roman" w:cs="Times New Roman"/>
           <w:color w:val="auto"/>
         </w:rPr>
       </w:pPr>
       <w:r>
         <w:rPr>
+          <w:rFonts w:ascii="Times New Roman" w:hAnsi="Times New Roman" w:cs="Times New Roman"/>
           <w:color w:val="auto"/>
         </w:rPr>
         <w:t>Entertainment</w:t>
@@ -984,10 +1309,22 @@
           <w:ilvl w:val="0"/>
           <w:numId w:val="13"/>
         </w:numPr>
-      </w:pPr>
-      <w:r>
+        <w:rPr>
+          <w:rFonts w:ascii="Times New Roman" w:hAnsi="Times New Roman" w:cs="Times New Roman"/>
+        </w:rPr>
+      </w:pPr>
+      <w:r>
+        <w:rPr>
+          <w:rFonts w:ascii="Times New Roman" w:hAnsi="Times New Roman" w:cs="Times New Roman"/>
+        </w:rPr>
         <w:t>Netflix</w:t>
       </w:r>
+      <w:r>
+        <w:rPr>
+          <w:rFonts w:ascii="Times New Roman" w:hAnsi="Times New Roman" w:cs="Times New Roman"/>
+        </w:rPr>
+        <w:t>: www.netflix.com</w:t>
+      </w:r>
     </w:p>
     <w:p>
       <w:pPr>
@@ -996,12 +1333,28 @@
           <w:ilvl w:val="0"/>
           <w:numId w:val="13"/>
         </w:numPr>
-      </w:pPr>
-      <w:proofErr w:type="spellStart"/>
-      <w:r>
+        <w:rPr>
+          <w:rFonts w:ascii="Times New Roman" w:hAnsi="Times New Roman" w:cs="Times New Roman"/>
+        </w:rPr>
+      </w:pPr>
+      <w:r>
+        <w:rPr>
+          <w:rFonts w:ascii="Times New Roman" w:hAnsi="Times New Roman" w:cs="Times New Roman"/>
+        </w:rPr>
         <w:t>IMDb</w:t>
       </w:r>
-      <w:proofErr w:type="spellEnd"/>
+      <w:r>
+        <w:rPr>
+          <w:rFonts w:ascii="Times New Roman" w:hAnsi="Times New Roman" w:cs="Times New Roman"/>
+        </w:rPr>
+        <w:t xml:space="preserve">: </w:t>
+      </w:r>
+      <w:r>
+        <w:rPr>
+          <w:rFonts w:ascii="Times New Roman" w:hAnsi="Times New Roman" w:cs="Times New Roman"/>
+        </w:rPr>
+        <w:t>http://m.imdb.com</w:t>
+      </w:r>
     </w:p>
     <w:p>
       <w:pPr>
@@ -1010,10 +1363,22 @@
           <w:ilvl w:val="0"/>
           <w:numId w:val="13"/>
         </w:numPr>
-      </w:pPr>
-      <w:r>
+        <w:rPr>
+          <w:rFonts w:ascii="Times New Roman" w:hAnsi="Times New Roman" w:cs="Times New Roman"/>
+        </w:rPr>
+      </w:pPr>
+      <w:r>
+        <w:rPr>
+          <w:rFonts w:ascii="Times New Roman" w:hAnsi="Times New Roman" w:cs="Times New Roman"/>
+        </w:rPr>
         <w:t>YouTube</w:t>
       </w:r>
+      <w:r>
+        <w:rPr>
+          <w:rFonts w:ascii="Times New Roman" w:hAnsi="Times New Roman" w:cs="Times New Roman"/>
+        </w:rPr>
+        <w:t>: www.youtube.com</w:t>
+      </w:r>
     </w:p>
     <w:p>
       <w:pPr>
@@ -1022,30 +1387,208 @@
           <w:ilvl w:val="0"/>
           <w:numId w:val="13"/>
         </w:numPr>
-      </w:pPr>
-      <w:r>
-        <w:lastRenderedPageBreak/>
+        <w:rPr>
+          <w:rFonts w:ascii="Times New Roman" w:hAnsi="Times New Roman" w:cs="Times New Roman"/>
+        </w:rPr>
+      </w:pPr>
+      <w:r>
+        <w:rPr>
+          <w:rFonts w:ascii="Times New Roman" w:hAnsi="Times New Roman" w:cs="Times New Roman"/>
+        </w:rPr>
         <w:t>Spotify</w:t>
+      </w:r>
+      <w:r>
+        <w:rPr>
+          <w:rFonts w:ascii="Times New Roman" w:hAnsi="Times New Roman" w:cs="Times New Roman"/>
+        </w:rPr>
+        <w:t>:www.spotify.com</w:t>
+      </w:r>
+    </w:p>
+    <w:p>
+      <w:pPr>
+        <w:pStyle w:val="ListParagraph"/>
+        <w:numPr>
+          <w:ilvl w:val="0"/>
+          <w:numId w:val="13"/>
+        </w:numPr>
+        <w:rPr>
+          <w:rFonts w:ascii="Times New Roman" w:hAnsi="Times New Roman" w:cs="Times New Roman"/>
+        </w:rPr>
+      </w:pPr>
+      <w:r>
+        <w:rPr>
+          <w:rFonts w:ascii="Times New Roman" w:hAnsi="Times New Roman" w:cs="Times New Roman"/>
+        </w:rPr>
+        <w:t>E! online</w:t>
+      </w:r>
+      <w:r>
+        <w:rPr>
+          <w:rFonts w:ascii="Times New Roman" w:hAnsi="Times New Roman" w:cs="Times New Roman"/>
+        </w:rPr>
+        <w:t>:</w:t>
+      </w:r>
+      <w:r>
+        <w:rPr>
+          <w:rFonts w:ascii="Times New Roman" w:hAnsi="Times New Roman" w:cs="Times New Roman"/>
+        </w:rPr>
+        <w:t xml:space="preserve"> </w:t>
       </w:r>
       <w:bookmarkStart w:id="0" w:name="_GoBack"/>
       <w:bookmarkEnd w:id="0"/>
+      <w:r>
+        <w:rPr>
+          <w:rFonts w:ascii="Times New Roman" w:hAnsi="Times New Roman" w:cs="Times New Roman"/>
+        </w:rPr>
+        <w:t>http://m.eonline.com</w:t>
+      </w:r>
+    </w:p>
+    <w:p>
+      <w:pPr>
+        <w:ind w:left="360"/>
+        <w:rPr>
+          <w:rFonts w:ascii="Times New Roman" w:hAnsi="Times New Roman" w:cs="Times New Roman"/>
+        </w:rPr>
+      </w:pPr>
+    </w:p>
+    <w:p>
+      <w:pPr>
+        <w:pStyle w:val="Heading2"/>
+        <w:numPr>
+          <w:ilvl w:val="0"/>
+          <w:numId w:val="6"/>
+        </w:numPr>
+        <w:rPr>
+          <w:rFonts w:ascii="Times New Roman" w:hAnsi="Times New Roman" w:cs="Times New Roman"/>
+          <w:color w:val="auto"/>
+        </w:rPr>
+      </w:pPr>
+      <w:r>
+        <w:rPr>
+          <w:rFonts w:ascii="Times New Roman" w:hAnsi="Times New Roman" w:cs="Times New Roman"/>
+          <w:color w:val="auto"/>
+        </w:rPr>
+        <w:t>Advocacy</w:t>
+      </w:r>
     </w:p>
     <w:p>
       <w:pPr>
         <w:pStyle w:val="ListParagraph"/>
         <w:numPr>
           <w:ilvl w:val="0"/>
-          <w:numId w:val="13"/>
-        </w:numPr>
-      </w:pPr>
-      <w:r>
-        <w:t>E! online</w:t>
-      </w:r>
-    </w:p>
-    <w:p>
-      <w:pPr>
-        <w:ind w:left="360"/>
-      </w:pPr>
+          <w:numId w:val="14"/>
+        </w:numPr>
+        <w:rPr>
+          <w:rFonts w:ascii="Times New Roman" w:hAnsi="Times New Roman" w:cs="Times New Roman"/>
+        </w:rPr>
+      </w:pPr>
+      <w:r>
+        <w:rPr>
+          <w:rFonts w:ascii="Times New Roman" w:hAnsi="Times New Roman" w:cs="Times New Roman"/>
+        </w:rPr>
+        <w:t>Alliance for Justice</w:t>
+      </w:r>
+      <w:r>
+        <w:rPr>
+          <w:rFonts w:ascii="Times New Roman" w:hAnsi="Times New Roman" w:cs="Times New Roman"/>
+        </w:rPr>
+        <w:t>:www.afj.org</w:t>
+      </w:r>
+    </w:p>
+    <w:p>
+      <w:pPr>
+        <w:pStyle w:val="ListParagraph"/>
+        <w:numPr>
+          <w:ilvl w:val="0"/>
+          <w:numId w:val="14"/>
+        </w:numPr>
+        <w:rPr>
+          <w:rFonts w:ascii="Times New Roman" w:hAnsi="Times New Roman" w:cs="Times New Roman"/>
+        </w:rPr>
+      </w:pPr>
+      <w:r>
+        <w:rPr>
+          <w:rFonts w:ascii="Times New Roman" w:hAnsi="Times New Roman" w:cs="Times New Roman"/>
+        </w:rPr>
+        <w:t>Human Rights Watch</w:t>
+      </w:r>
+      <w:r>
+        <w:rPr>
+          <w:rFonts w:ascii="Times New Roman" w:hAnsi="Times New Roman" w:cs="Times New Roman"/>
+        </w:rPr>
+        <w:t>:www.hrw.org</w:t>
+      </w:r>
+    </w:p>
+    <w:p>
+      <w:pPr>
+        <w:pStyle w:val="ListParagraph"/>
+        <w:numPr>
+          <w:ilvl w:val="0"/>
+          <w:numId w:val="14"/>
+        </w:numPr>
+        <w:rPr>
+          <w:rFonts w:ascii="Times New Roman" w:hAnsi="Times New Roman" w:cs="Times New Roman"/>
+        </w:rPr>
+      </w:pPr>
+      <w:r>
+        <w:rPr>
+          <w:rFonts w:ascii="Times New Roman" w:hAnsi="Times New Roman" w:cs="Times New Roman"/>
+        </w:rPr>
+        <w:t>National Alliance on Mental Illness</w:t>
+      </w:r>
+      <w:r>
+        <w:rPr>
+          <w:rFonts w:ascii="Times New Roman" w:hAnsi="Times New Roman" w:cs="Times New Roman"/>
+        </w:rPr>
+        <w:t>:www.nami.org</w:t>
+      </w:r>
+    </w:p>
+    <w:p>
+      <w:pPr>
+        <w:pStyle w:val="ListParagraph"/>
+        <w:numPr>
+          <w:ilvl w:val="0"/>
+          <w:numId w:val="14"/>
+        </w:numPr>
+        <w:rPr>
+          <w:rFonts w:ascii="Times New Roman" w:hAnsi="Times New Roman" w:cs="Times New Roman"/>
+        </w:rPr>
+      </w:pPr>
+      <w:r>
+        <w:rPr>
+          <w:rFonts w:ascii="Times New Roman" w:hAnsi="Times New Roman" w:cs="Times New Roman"/>
+        </w:rPr>
+        <w:t>Mental Health Advocacy Service</w:t>
+      </w:r>
+      <w:r>
+        <w:rPr>
+          <w:rFonts w:ascii="Times New Roman" w:hAnsi="Times New Roman" w:cs="Times New Roman"/>
+        </w:rPr>
+        <w:t>:www.mhas-la.org</w:t>
+      </w:r>
+    </w:p>
+    <w:p>
+      <w:pPr>
+        <w:pStyle w:val="ListParagraph"/>
+        <w:numPr>
+          <w:ilvl w:val="0"/>
+          <w:numId w:val="14"/>
+        </w:numPr>
+        <w:rPr>
+          <w:rFonts w:ascii="Times New Roman" w:hAnsi="Times New Roman" w:cs="Times New Roman"/>
+        </w:rPr>
+      </w:pPr>
+      <w:r>
+        <w:rPr>
+          <w:rFonts w:ascii="Times New Roman" w:hAnsi="Times New Roman" w:cs="Times New Roman"/>
+        </w:rPr>
+        <w:t>National Children’s Advocacy Center</w:t>
+      </w:r>
+      <w:r>
+        <w:rPr>
+          <w:rFonts w:ascii="Times New Roman" w:hAnsi="Times New Roman" w:cs="Times New Roman"/>
+        </w:rPr>
+        <w:t>:www.nationalcac.org</w:t>
+      </w:r>
     </w:p>
     <w:p>
       <w:pPr>
@@ -1055,14 +1598,23 @@
           <w:numId w:val="6"/>
         </w:numPr>
         <w:rPr>
+          <w:rFonts w:ascii="Times New Roman" w:hAnsi="Times New Roman" w:cs="Times New Roman"/>
           <w:color w:val="auto"/>
         </w:rPr>
       </w:pPr>
       <w:r>
         <w:rPr>
+          <w:rFonts w:ascii="Times New Roman" w:hAnsi="Times New Roman" w:cs="Times New Roman"/>
           <w:color w:val="auto"/>
         </w:rPr>
-        <w:t>Advocacy</w:t>
+        <w:t>Blog</w:t>
+      </w:r>
+      <w:r>
+        <w:rPr>
+          <w:rFonts w:ascii="Times New Roman" w:hAnsi="Times New Roman" w:cs="Times New Roman"/>
+          <w:color w:val="auto"/>
+        </w:rPr>
+        <w:t xml:space="preserve"> </w:t>
       </w:r>
     </w:p>
     <w:p>
@@ -1070,11 +1622,23 @@
         <w:pStyle w:val="ListParagraph"/>
         <w:numPr>
           <w:ilvl w:val="0"/>
-          <w:numId w:val="14"/>
-        </w:numPr>
-      </w:pPr>
-      <w:r>
-        <w:t>Alliance for Justice</w:t>
+          <w:numId w:val="15"/>
+        </w:numPr>
+        <w:rPr>
+          <w:rFonts w:ascii="Times New Roman" w:hAnsi="Times New Roman" w:cs="Times New Roman"/>
+        </w:rPr>
+      </w:pPr>
+      <w:r>
+        <w:rPr>
+          <w:rFonts w:ascii="Times New Roman" w:hAnsi="Times New Roman" w:cs="Times New Roman"/>
+        </w:rPr>
+        <w:t>Blogger</w:t>
+      </w:r>
+      <w:r>
+        <w:rPr>
+          <w:rFonts w:ascii="Times New Roman" w:hAnsi="Times New Roman" w:cs="Times New Roman"/>
+        </w:rPr>
+        <w:t>:www.blogger.com</w:t>
       </w:r>
     </w:p>
     <w:p>
@@ -1082,11 +1646,23 @@
         <w:pStyle w:val="ListParagraph"/>
         <w:numPr>
           <w:ilvl w:val="0"/>
-          <w:numId w:val="14"/>
-        </w:numPr>
-      </w:pPr>
-      <w:r>
-        <w:t>Human Rights Watch</w:t>
+          <w:numId w:val="15"/>
+        </w:numPr>
+        <w:rPr>
+          <w:rFonts w:ascii="Times New Roman" w:hAnsi="Times New Roman" w:cs="Times New Roman"/>
+        </w:rPr>
+      </w:pPr>
+      <w:r>
+        <w:rPr>
+          <w:rFonts w:ascii="Times New Roman" w:hAnsi="Times New Roman" w:cs="Times New Roman"/>
+        </w:rPr>
+        <w:t>Tumblr</w:t>
+      </w:r>
+      <w:r>
+        <w:rPr>
+          <w:rFonts w:ascii="Times New Roman" w:hAnsi="Times New Roman" w:cs="Times New Roman"/>
+        </w:rPr>
+        <w:t>:www.tumblr.com</w:t>
       </w:r>
     </w:p>
     <w:p>
@@ -1094,11 +1670,35 @@
         <w:pStyle w:val="ListParagraph"/>
         <w:numPr>
           <w:ilvl w:val="0"/>
-          <w:numId w:val="14"/>
-        </w:numPr>
-      </w:pPr>
-      <w:r>
-        <w:t>National Alliance on Mental Illness</w:t>
+          <w:numId w:val="15"/>
+        </w:numPr>
+        <w:rPr>
+          <w:rFonts w:ascii="Times New Roman" w:hAnsi="Times New Roman" w:cs="Times New Roman"/>
+        </w:rPr>
+      </w:pPr>
+      <w:r>
+        <w:rPr>
+          <w:rFonts w:ascii="Times New Roman" w:hAnsi="Times New Roman" w:cs="Times New Roman"/>
+        </w:rPr>
+        <w:t>Ghost</w:t>
+      </w:r>
+      <w:r>
+        <w:rPr>
+          <w:rFonts w:ascii="Times New Roman" w:hAnsi="Times New Roman" w:cs="Times New Roman"/>
+        </w:rPr>
+        <w:t>:</w:t>
+      </w:r>
+      <w:r>
+        <w:rPr>
+          <w:rFonts w:ascii="Times New Roman" w:hAnsi="Times New Roman" w:cs="Times New Roman"/>
+        </w:rPr>
+        <w:t xml:space="preserve"> </w:t>
+      </w:r>
+      <w:r>
+        <w:rPr>
+          <w:rFonts w:ascii="Times New Roman" w:hAnsi="Times New Roman" w:cs="Times New Roman"/>
+        </w:rPr>
+        <w:t>https://ghost.org</w:t>
       </w:r>
     </w:p>
     <w:p>
@@ -1106,11 +1706,31 @@
         <w:pStyle w:val="ListParagraph"/>
         <w:numPr>
           <w:ilvl w:val="0"/>
-          <w:numId w:val="14"/>
-        </w:numPr>
-      </w:pPr>
-      <w:r>
-        <w:t>Mental Health Advocacy Service</w:t>
+          <w:numId w:val="15"/>
+        </w:numPr>
+        <w:rPr>
+          <w:rFonts w:ascii="Times New Roman" w:hAnsi="Times New Roman" w:cs="Times New Roman"/>
+        </w:rPr>
+      </w:pPr>
+      <w:proofErr w:type="spellStart"/>
+      <w:r>
+        <w:rPr>
+          <w:rFonts w:ascii="Times New Roman" w:hAnsi="Times New Roman" w:cs="Times New Roman"/>
+        </w:rPr>
+        <w:t>Typepad</w:t>
+      </w:r>
+      <w:proofErr w:type="spellEnd"/>
+      <w:r>
+        <w:rPr>
+          <w:rFonts w:ascii="Times New Roman" w:hAnsi="Times New Roman" w:cs="Times New Roman"/>
+        </w:rPr>
+        <w:t>:</w:t>
+      </w:r>
+      <w:r>
+        <w:rPr>
+          <w:rFonts w:ascii="Times New Roman" w:hAnsi="Times New Roman" w:cs="Times New Roman"/>
+        </w:rPr>
+        <w:t xml:space="preserve"> http://www.typepad.com</w:t>
       </w:r>
     </w:p>
     <w:p>
@@ -1118,11 +1738,23 @@
         <w:pStyle w:val="ListParagraph"/>
         <w:numPr>
           <w:ilvl w:val="0"/>
-          <w:numId w:val="14"/>
-        </w:numPr>
-      </w:pPr>
-      <w:r>
-        <w:t>National Children’s Advocacy Center</w:t>
+          <w:numId w:val="15"/>
+        </w:numPr>
+        <w:rPr>
+          <w:rFonts w:ascii="Times New Roman" w:hAnsi="Times New Roman" w:cs="Times New Roman"/>
+        </w:rPr>
+      </w:pPr>
+      <w:r>
+        <w:rPr>
+          <w:rFonts w:ascii="Times New Roman" w:hAnsi="Times New Roman" w:cs="Times New Roman"/>
+        </w:rPr>
+        <w:t>Medium</w:t>
+      </w:r>
+      <w:r>
+        <w:rPr>
+          <w:rFonts w:ascii="Times New Roman" w:hAnsi="Times New Roman" w:cs="Times New Roman"/>
+        </w:rPr>
+        <w:t>: https://medium.com</w:t>
       </w:r>
     </w:p>
     <w:p>
@@ -1133,20 +1765,172 @@
           <w:numId w:val="6"/>
         </w:numPr>
         <w:rPr>
+          <w:rFonts w:ascii="Times New Roman" w:hAnsi="Times New Roman" w:cs="Times New Roman"/>
           <w:color w:val="auto"/>
         </w:rPr>
       </w:pPr>
       <w:r>
         <w:rPr>
+          <w:rFonts w:ascii="Times New Roman" w:hAnsi="Times New Roman" w:cs="Times New Roman"/>
           <w:color w:val="auto"/>
         </w:rPr>
-        <w:t>Blog</w:t>
-      </w:r>
-      <w:r>
-        <w:rPr>
+        <w:t>Wiki</w:t>
+      </w:r>
+    </w:p>
+    <w:p>
+      <w:pPr>
+        <w:pStyle w:val="ListParagraph"/>
+        <w:numPr>
+          <w:ilvl w:val="0"/>
+          <w:numId w:val="16"/>
+        </w:numPr>
+        <w:rPr>
+          <w:rFonts w:ascii="Times New Roman" w:hAnsi="Times New Roman" w:cs="Times New Roman"/>
+        </w:rPr>
+      </w:pPr>
+      <w:proofErr w:type="spellStart"/>
+      <w:r>
+        <w:rPr>
+          <w:rFonts w:ascii="Times New Roman" w:hAnsi="Times New Roman" w:cs="Times New Roman"/>
+        </w:rPr>
+        <w:t>Wikitravel</w:t>
+      </w:r>
+      <w:proofErr w:type="spellEnd"/>
+      <w:r>
+        <w:rPr>
+          <w:rFonts w:ascii="Times New Roman" w:hAnsi="Times New Roman" w:cs="Times New Roman"/>
+        </w:rPr>
+        <w:t>:</w:t>
+      </w:r>
+      <w:r>
+        <w:rPr>
+          <w:rFonts w:ascii="Times New Roman" w:hAnsi="Times New Roman" w:cs="Times New Roman"/>
+        </w:rPr>
+        <w:t xml:space="preserve"> </w:t>
+      </w:r>
+      <w:r>
+        <w:rPr>
+          <w:rFonts w:ascii="Times New Roman" w:hAnsi="Times New Roman" w:cs="Times New Roman"/>
+        </w:rPr>
+        <w:t>https://wikitravel.org</w:t>
+      </w:r>
+    </w:p>
+    <w:p>
+      <w:pPr>
+        <w:pStyle w:val="ListParagraph"/>
+        <w:numPr>
+          <w:ilvl w:val="0"/>
+          <w:numId w:val="16"/>
+        </w:numPr>
+        <w:rPr>
+          <w:rFonts w:ascii="Times New Roman" w:hAnsi="Times New Roman" w:cs="Times New Roman"/>
+        </w:rPr>
+      </w:pPr>
+      <w:r>
+        <w:rPr>
+          <w:rFonts w:ascii="Times New Roman" w:hAnsi="Times New Roman" w:cs="Times New Roman"/>
+        </w:rPr>
+        <w:t>Wikihow</w:t>
+      </w:r>
+      <w:r>
+        <w:rPr>
+          <w:rFonts w:ascii="Times New Roman" w:hAnsi="Times New Roman" w:cs="Times New Roman"/>
+        </w:rPr>
+        <w:t>:www.wikihow.com</w:t>
+      </w:r>
+    </w:p>
+    <w:p>
+      <w:pPr>
+        <w:pStyle w:val="ListParagraph"/>
+        <w:numPr>
+          <w:ilvl w:val="0"/>
+          <w:numId w:val="16"/>
+        </w:numPr>
+        <w:rPr>
+          <w:rFonts w:ascii="Times New Roman" w:hAnsi="Times New Roman" w:cs="Times New Roman"/>
+        </w:rPr>
+      </w:pPr>
+      <w:proofErr w:type="spellStart"/>
+      <w:r>
+        <w:rPr>
+          <w:rFonts w:ascii="Times New Roman" w:hAnsi="Times New Roman" w:cs="Times New Roman"/>
+        </w:rPr>
+        <w:t>Wikibooks</w:t>
+      </w:r>
+      <w:proofErr w:type="spellEnd"/>
+      <w:r>
+        <w:rPr>
+          <w:rFonts w:ascii="Times New Roman" w:hAnsi="Times New Roman" w:cs="Times New Roman"/>
+        </w:rPr>
+        <w:t>: http://en.m.wikibooks.org</w:t>
+      </w:r>
+    </w:p>
+    <w:p>
+      <w:pPr>
+        <w:pStyle w:val="ListParagraph"/>
+        <w:numPr>
+          <w:ilvl w:val="0"/>
+          <w:numId w:val="16"/>
+        </w:numPr>
+        <w:rPr>
+          <w:rFonts w:ascii="Times New Roman" w:hAnsi="Times New Roman" w:cs="Times New Roman"/>
+        </w:rPr>
+      </w:pPr>
+      <w:r>
+        <w:rPr>
+          <w:rFonts w:ascii="Times New Roman" w:hAnsi="Times New Roman" w:cs="Times New Roman"/>
+        </w:rPr>
+        <w:t>Wikitionary</w:t>
+      </w:r>
+      <w:r>
+        <w:rPr>
+          <w:rFonts w:ascii="Times New Roman" w:hAnsi="Times New Roman" w:cs="Times New Roman"/>
+        </w:rPr>
+        <w:t>:www.wikitionary.org</w:t>
+      </w:r>
+    </w:p>
+    <w:p>
+      <w:pPr>
+        <w:pStyle w:val="ListParagraph"/>
+        <w:numPr>
+          <w:ilvl w:val="0"/>
+          <w:numId w:val="16"/>
+        </w:numPr>
+        <w:rPr>
+          <w:rFonts w:ascii="Times New Roman" w:hAnsi="Times New Roman" w:cs="Times New Roman"/>
+        </w:rPr>
+      </w:pPr>
+      <w:r>
+        <w:rPr>
+          <w:rFonts w:ascii="Times New Roman" w:hAnsi="Times New Roman" w:cs="Times New Roman"/>
+        </w:rPr>
+        <w:t>Wikipedia</w:t>
+      </w:r>
+      <w:r>
+        <w:rPr>
+          <w:rFonts w:ascii="Times New Roman" w:hAnsi="Times New Roman" w:cs="Times New Roman"/>
+        </w:rPr>
+        <w:t>:www.wikipedia.org</w:t>
+      </w:r>
+    </w:p>
+    <w:p>
+      <w:pPr>
+        <w:pStyle w:val="Heading2"/>
+        <w:numPr>
+          <w:ilvl w:val="0"/>
+          <w:numId w:val="6"/>
+        </w:numPr>
+        <w:rPr>
+          <w:rFonts w:ascii="Times New Roman" w:hAnsi="Times New Roman" w:cs="Times New Roman"/>
           <w:color w:val="auto"/>
         </w:rPr>
-        <w:t xml:space="preserve"> </w:t>
+      </w:pPr>
+      <w:r>
+        <w:rPr>
+          <w:rFonts w:ascii="Times New Roman" w:hAnsi="Times New Roman" w:cs="Times New Roman"/>
+          <w:color w:val="auto"/>
+        </w:rPr>
+        <w:t>Social Network</w:t>
       </w:r>
     </w:p>
     <w:p>
@@ -1154,11 +1938,25 @@
         <w:pStyle w:val="ListParagraph"/>
         <w:numPr>
           <w:ilvl w:val="0"/>
-          <w:numId w:val="15"/>
-        </w:numPr>
-      </w:pPr>
-      <w:r>
-        <w:t>Blogger</w:t>
+          <w:numId w:val="17"/>
+        </w:numPr>
+        <w:rPr>
+          <w:rFonts w:ascii="Times New Roman" w:hAnsi="Times New Roman" w:cs="Times New Roman"/>
+        </w:rPr>
+      </w:pPr>
+      <w:proofErr w:type="spellStart"/>
+      <w:r>
+        <w:rPr>
+          <w:rFonts w:ascii="Times New Roman" w:hAnsi="Times New Roman" w:cs="Times New Roman"/>
+        </w:rPr>
+        <w:t>Reddit</w:t>
+      </w:r>
+      <w:proofErr w:type="spellEnd"/>
+      <w:r>
+        <w:rPr>
+          <w:rFonts w:ascii="Times New Roman" w:hAnsi="Times New Roman" w:cs="Times New Roman"/>
+        </w:rPr>
+        <w:t>: www.reddit.com</w:t>
       </w:r>
     </w:p>
     <w:p>
@@ -1166,11 +1964,23 @@
         <w:pStyle w:val="ListParagraph"/>
         <w:numPr>
           <w:ilvl w:val="0"/>
-          <w:numId w:val="15"/>
-        </w:numPr>
-      </w:pPr>
-      <w:r>
-        <w:t>Tumblr</w:t>
+          <w:numId w:val="17"/>
+        </w:numPr>
+        <w:rPr>
+          <w:rFonts w:ascii="Times New Roman" w:hAnsi="Times New Roman" w:cs="Times New Roman"/>
+        </w:rPr>
+      </w:pPr>
+      <w:r>
+        <w:rPr>
+          <w:rFonts w:ascii="Times New Roman" w:hAnsi="Times New Roman" w:cs="Times New Roman"/>
+        </w:rPr>
+        <w:t>Twitter</w:t>
+      </w:r>
+      <w:r>
+        <w:rPr>
+          <w:rFonts w:ascii="Times New Roman" w:hAnsi="Times New Roman" w:cs="Times New Roman"/>
+        </w:rPr>
+        <w:t>: www.twitter.com</w:t>
       </w:r>
     </w:p>
     <w:p>
@@ -1178,11 +1988,25 @@
         <w:pStyle w:val="ListParagraph"/>
         <w:numPr>
           <w:ilvl w:val="0"/>
-          <w:numId w:val="15"/>
-        </w:numPr>
-      </w:pPr>
-      <w:r>
-        <w:t>Ghost</w:t>
+          <w:numId w:val="17"/>
+        </w:numPr>
+        <w:rPr>
+          <w:rFonts w:ascii="Times New Roman" w:hAnsi="Times New Roman" w:cs="Times New Roman"/>
+        </w:rPr>
+      </w:pPr>
+      <w:proofErr w:type="spellStart"/>
+      <w:r>
+        <w:rPr>
+          <w:rFonts w:ascii="Times New Roman" w:hAnsi="Times New Roman" w:cs="Times New Roman"/>
+        </w:rPr>
+        <w:t>Instagram</w:t>
+      </w:r>
+      <w:proofErr w:type="spellEnd"/>
+      <w:r>
+        <w:rPr>
+          <w:rFonts w:ascii="Times New Roman" w:hAnsi="Times New Roman" w:cs="Times New Roman"/>
+        </w:rPr>
+        <w:t>: www.instagram.com</w:t>
       </w:r>
     </w:p>
     <w:p>
@@ -1190,11 +2014,31 @@
         <w:pStyle w:val="ListParagraph"/>
         <w:numPr>
           <w:ilvl w:val="0"/>
-          <w:numId w:val="15"/>
-        </w:numPr>
-      </w:pPr>
-      <w:r>
-        <w:t>Typepad</w:t>
+          <w:numId w:val="17"/>
+        </w:numPr>
+        <w:rPr>
+          <w:rFonts w:ascii="Times New Roman" w:hAnsi="Times New Roman" w:cs="Times New Roman"/>
+        </w:rPr>
+      </w:pPr>
+      <w:proofErr w:type="spellStart"/>
+      <w:r>
+        <w:rPr>
+          <w:rFonts w:ascii="Times New Roman" w:hAnsi="Times New Roman" w:cs="Times New Roman"/>
+        </w:rPr>
+        <w:t>Facebook</w:t>
+      </w:r>
+      <w:r>
+        <w:rPr>
+          <w:rFonts w:ascii="Times New Roman" w:hAnsi="Times New Roman" w:cs="Times New Roman"/>
+        </w:rPr>
+        <w:t>:https</w:t>
+      </w:r>
+      <w:proofErr w:type="spellEnd"/>
+      <w:r>
+        <w:rPr>
+          <w:rFonts w:ascii="Times New Roman" w:hAnsi="Times New Roman" w:cs="Times New Roman"/>
+        </w:rPr>
+        <w:t>://m.facebook.com</w:t>
       </w:r>
     </w:p>
     <w:p>
@@ -1202,11 +2046,31 @@
         <w:pStyle w:val="ListParagraph"/>
         <w:numPr>
           <w:ilvl w:val="0"/>
-          <w:numId w:val="15"/>
-        </w:numPr>
-      </w:pPr>
-      <w:r>
-        <w:t>Medium</w:t>
+          <w:numId w:val="17"/>
+        </w:numPr>
+        <w:rPr>
+          <w:rFonts w:ascii="Times New Roman" w:hAnsi="Times New Roman" w:cs="Times New Roman"/>
+        </w:rPr>
+      </w:pPr>
+      <w:proofErr w:type="spellStart"/>
+      <w:r>
+        <w:rPr>
+          <w:rFonts w:ascii="Times New Roman" w:hAnsi="Times New Roman" w:cs="Times New Roman"/>
+        </w:rPr>
+        <w:t>QZone</w:t>
+      </w:r>
+      <w:r>
+        <w:rPr>
+          <w:rFonts w:ascii="Times New Roman" w:hAnsi="Times New Roman" w:cs="Times New Roman"/>
+        </w:rPr>
+        <w:t>:https</w:t>
+      </w:r>
+      <w:proofErr w:type="spellEnd"/>
+      <w:r>
+        <w:rPr>
+          <w:rFonts w:ascii="Times New Roman" w:hAnsi="Times New Roman" w:cs="Times New Roman"/>
+        </w:rPr>
+        <w:t>://qzone.qq.com</w:t>
       </w:r>
     </w:p>
     <w:p>
@@ -1217,14 +2081,16 @@
           <w:numId w:val="6"/>
         </w:numPr>
         <w:rPr>
+          <w:rFonts w:ascii="Times New Roman" w:hAnsi="Times New Roman" w:cs="Times New Roman"/>
           <w:color w:val="auto"/>
         </w:rPr>
       </w:pPr>
       <w:r>
         <w:rPr>
+          <w:rFonts w:ascii="Times New Roman" w:hAnsi="Times New Roman" w:cs="Times New Roman"/>
           <w:color w:val="auto"/>
         </w:rPr>
-        <w:t>Wiki</w:t>
+        <w:t>Content Aggregator</w:t>
       </w:r>
     </w:p>
     <w:p>
@@ -1232,11 +2098,23 @@
         <w:pStyle w:val="ListParagraph"/>
         <w:numPr>
           <w:ilvl w:val="0"/>
-          <w:numId w:val="16"/>
-        </w:numPr>
-      </w:pPr>
-      <w:r>
-        <w:t>Wikitravel</w:t>
+          <w:numId w:val="18"/>
+        </w:numPr>
+        <w:rPr>
+          <w:rFonts w:ascii="Times New Roman" w:hAnsi="Times New Roman" w:cs="Times New Roman"/>
+        </w:rPr>
+      </w:pPr>
+      <w:r>
+        <w:rPr>
+          <w:rFonts w:ascii="Times New Roman" w:hAnsi="Times New Roman" w:cs="Times New Roman"/>
+        </w:rPr>
+        <w:t>Popurls</w:t>
+      </w:r>
+      <w:r>
+        <w:rPr>
+          <w:rFonts w:ascii="Times New Roman" w:hAnsi="Times New Roman" w:cs="Times New Roman"/>
+        </w:rPr>
+        <w:t>:www.popurls.com</w:t>
       </w:r>
     </w:p>
     <w:p>
@@ -1244,11 +2122,23 @@
         <w:pStyle w:val="ListParagraph"/>
         <w:numPr>
           <w:ilvl w:val="0"/>
-          <w:numId w:val="16"/>
-        </w:numPr>
-      </w:pPr>
-      <w:r>
-        <w:t>Wikihow</w:t>
+          <w:numId w:val="18"/>
+        </w:numPr>
+        <w:rPr>
+          <w:rFonts w:ascii="Times New Roman" w:hAnsi="Times New Roman" w:cs="Times New Roman"/>
+        </w:rPr>
+      </w:pPr>
+      <w:r>
+        <w:rPr>
+          <w:rFonts w:ascii="Times New Roman" w:hAnsi="Times New Roman" w:cs="Times New Roman"/>
+        </w:rPr>
+        <w:t>The Web List</w:t>
+      </w:r>
+      <w:r>
+        <w:rPr>
+          <w:rFonts w:ascii="Times New Roman" w:hAnsi="Times New Roman" w:cs="Times New Roman"/>
+        </w:rPr>
+        <w:t>: https://theweblist.net</w:t>
       </w:r>
     </w:p>
     <w:p>
@@ -1256,11 +2146,23 @@
         <w:pStyle w:val="ListParagraph"/>
         <w:numPr>
           <w:ilvl w:val="0"/>
-          <w:numId w:val="16"/>
-        </w:numPr>
-      </w:pPr>
-      <w:r>
-        <w:t>Wikibooks</w:t>
+          <w:numId w:val="18"/>
+        </w:numPr>
+        <w:rPr>
+          <w:rFonts w:ascii="Times New Roman" w:hAnsi="Times New Roman" w:cs="Times New Roman"/>
+        </w:rPr>
+      </w:pPr>
+      <w:r>
+        <w:rPr>
+          <w:rFonts w:ascii="Times New Roman" w:hAnsi="Times New Roman" w:cs="Times New Roman"/>
+        </w:rPr>
+        <w:t>WP News Desk</w:t>
+      </w:r>
+      <w:r>
+        <w:rPr>
+          <w:rFonts w:ascii="Times New Roman" w:hAnsi="Times New Roman" w:cs="Times New Roman"/>
+        </w:rPr>
+        <w:t>:wpnewsdesk.com</w:t>
       </w:r>
     </w:p>
     <w:p>
@@ -1268,11 +2170,23 @@
         <w:pStyle w:val="ListParagraph"/>
         <w:numPr>
           <w:ilvl w:val="0"/>
-          <w:numId w:val="16"/>
-        </w:numPr>
-      </w:pPr>
-      <w:r>
-        <w:t>Wikitionary</w:t>
+          <w:numId w:val="18"/>
+        </w:numPr>
+        <w:rPr>
+          <w:rFonts w:ascii="Times New Roman" w:hAnsi="Times New Roman" w:cs="Times New Roman"/>
+        </w:rPr>
+      </w:pPr>
+      <w:r>
+        <w:rPr>
+          <w:rFonts w:ascii="Times New Roman" w:hAnsi="Times New Roman" w:cs="Times New Roman"/>
+        </w:rPr>
+        <w:t>Blog  Engage</w:t>
+      </w:r>
+      <w:r>
+        <w:rPr>
+          <w:rFonts w:ascii="Times New Roman" w:hAnsi="Times New Roman" w:cs="Times New Roman"/>
+        </w:rPr>
+        <w:t>:www.blogengage.com</w:t>
       </w:r>
     </w:p>
     <w:p>
@@ -1280,11 +2194,23 @@
         <w:pStyle w:val="ListParagraph"/>
         <w:numPr>
           <w:ilvl w:val="0"/>
-          <w:numId w:val="16"/>
-        </w:numPr>
-      </w:pPr>
-      <w:r>
-        <w:t>Wikipedia</w:t>
+          <w:numId w:val="18"/>
+        </w:numPr>
+        <w:rPr>
+          <w:rFonts w:ascii="Times New Roman" w:hAnsi="Times New Roman" w:cs="Times New Roman"/>
+        </w:rPr>
+      </w:pPr>
+      <w:r>
+        <w:rPr>
+          <w:rFonts w:ascii="Times New Roman" w:hAnsi="Times New Roman" w:cs="Times New Roman"/>
+        </w:rPr>
+        <w:t>Travel Blogger Community</w:t>
+      </w:r>
+      <w:r>
+        <w:rPr>
+          <w:rFonts w:ascii="Times New Roman" w:hAnsi="Times New Roman" w:cs="Times New Roman"/>
+        </w:rPr>
+        <w:t>:travelbloggercommunity.com</w:t>
       </w:r>
     </w:p>
     <w:p>
@@ -1295,14 +2221,16 @@
           <w:numId w:val="6"/>
         </w:numPr>
         <w:rPr>
+          <w:rFonts w:ascii="Times New Roman" w:hAnsi="Times New Roman" w:cs="Times New Roman"/>
           <w:color w:val="auto"/>
         </w:rPr>
       </w:pPr>
       <w:r>
         <w:rPr>
+          <w:rFonts w:ascii="Times New Roman" w:hAnsi="Times New Roman" w:cs="Times New Roman"/>
           <w:color w:val="auto"/>
         </w:rPr>
-        <w:t>Social Network</w:t>
+        <w:t>Personal</w:t>
       </w:r>
     </w:p>
     <w:p>
@@ -1310,11 +2238,23 @@
         <w:pStyle w:val="ListParagraph"/>
         <w:numPr>
           <w:ilvl w:val="0"/>
-          <w:numId w:val="17"/>
-        </w:numPr>
-      </w:pPr>
-      <w:r>
-        <w:t>Reddit</w:t>
+          <w:numId w:val="19"/>
+        </w:numPr>
+        <w:rPr>
+          <w:rFonts w:ascii="Times New Roman" w:hAnsi="Times New Roman" w:cs="Times New Roman"/>
+        </w:rPr>
+      </w:pPr>
+      <w:r>
+        <w:rPr>
+          <w:rFonts w:ascii="Times New Roman" w:hAnsi="Times New Roman" w:cs="Times New Roman"/>
+        </w:rPr>
+        <w:t>Pascal van Gemert</w:t>
+      </w:r>
+      <w:r>
+        <w:rPr>
+          <w:rFonts w:ascii="Times New Roman" w:hAnsi="Times New Roman" w:cs="Times New Roman"/>
+        </w:rPr>
+        <w:t>: pascalvangemert.nl</w:t>
       </w:r>
     </w:p>
     <w:p>
@@ -1322,11 +2262,23 @@
         <w:pStyle w:val="ListParagraph"/>
         <w:numPr>
           <w:ilvl w:val="0"/>
-          <w:numId w:val="17"/>
-        </w:numPr>
-      </w:pPr>
-      <w:r>
-        <w:t>Twitter</w:t>
+          <w:numId w:val="19"/>
+        </w:numPr>
+        <w:rPr>
+          <w:rFonts w:ascii="Times New Roman" w:hAnsi="Times New Roman" w:cs="Times New Roman"/>
+        </w:rPr>
+      </w:pPr>
+      <w:r>
+        <w:rPr>
+          <w:rFonts w:ascii="Times New Roman" w:hAnsi="Times New Roman" w:cs="Times New Roman"/>
+        </w:rPr>
+        <w:t>Hope Reagan</w:t>
+      </w:r>
+      <w:r>
+        <w:rPr>
+          <w:rFonts w:ascii="Times New Roman" w:hAnsi="Times New Roman" w:cs="Times New Roman"/>
+        </w:rPr>
+        <w:t>: hrdept.design</w:t>
       </w:r>
     </w:p>
     <w:p>
@@ -1334,11 +2286,23 @@
         <w:pStyle w:val="ListParagraph"/>
         <w:numPr>
           <w:ilvl w:val="0"/>
-          <w:numId w:val="17"/>
-        </w:numPr>
-      </w:pPr>
-      <w:r>
-        <w:t>Instagram</w:t>
+          <w:numId w:val="19"/>
+        </w:numPr>
+        <w:rPr>
+          <w:rFonts w:ascii="Times New Roman" w:hAnsi="Times New Roman" w:cs="Times New Roman"/>
+        </w:rPr>
+      </w:pPr>
+      <w:r>
+        <w:rPr>
+          <w:rFonts w:ascii="Times New Roman" w:hAnsi="Times New Roman" w:cs="Times New Roman"/>
+        </w:rPr>
+        <w:t>Tim Harford</w:t>
+      </w:r>
+      <w:r>
+        <w:rPr>
+          <w:rFonts w:ascii="Times New Roman" w:hAnsi="Times New Roman" w:cs="Times New Roman"/>
+        </w:rPr>
+        <w:t>: timharford.com</w:t>
       </w:r>
     </w:p>
     <w:p>
@@ -1346,11 +2310,23 @@
         <w:pStyle w:val="ListParagraph"/>
         <w:numPr>
           <w:ilvl w:val="0"/>
-          <w:numId w:val="17"/>
-        </w:numPr>
-      </w:pPr>
-      <w:r>
-        <w:t>Facebook</w:t>
+          <w:numId w:val="19"/>
+        </w:numPr>
+        <w:rPr>
+          <w:rFonts w:ascii="Times New Roman" w:hAnsi="Times New Roman" w:cs="Times New Roman"/>
+        </w:rPr>
+      </w:pPr>
+      <w:r>
+        <w:rPr>
+          <w:rFonts w:ascii="Times New Roman" w:hAnsi="Times New Roman" w:cs="Times New Roman"/>
+        </w:rPr>
+        <w:t>Joshua McCartney</w:t>
+      </w:r>
+      <w:r>
+        <w:rPr>
+          <w:rFonts w:ascii="Times New Roman" w:hAnsi="Times New Roman" w:cs="Times New Roman"/>
+        </w:rPr>
+        <w:t>: www.joshuamccartney.com</w:t>
       </w:r>
     </w:p>
     <w:p>
@@ -1358,168 +2334,23 @@
         <w:pStyle w:val="ListParagraph"/>
         <w:numPr>
           <w:ilvl w:val="0"/>
-          <w:numId w:val="17"/>
-        </w:numPr>
-      </w:pPr>
-      <w:r>
-        <w:t>QZone</w:t>
-      </w:r>
-    </w:p>
-    <w:p>
-      <w:pPr>
-        <w:pStyle w:val="Heading2"/>
-        <w:numPr>
-          <w:ilvl w:val="0"/>
-          <w:numId w:val="6"/>
-        </w:numPr>
-        <w:rPr>
-          <w:color w:val="auto"/>
-        </w:rPr>
-      </w:pPr>
-      <w:r>
-        <w:rPr>
-          <w:color w:val="auto"/>
-        </w:rPr>
-        <w:t>Content Aggregator</w:t>
-      </w:r>
-    </w:p>
-    <w:p>
-      <w:pPr>
-        <w:pStyle w:val="ListParagraph"/>
-        <w:numPr>
-          <w:ilvl w:val="0"/>
-          <w:numId w:val="18"/>
-        </w:numPr>
-      </w:pPr>
-      <w:r>
-        <w:t>Popurls</w:t>
-      </w:r>
-    </w:p>
-    <w:p>
-      <w:pPr>
-        <w:pStyle w:val="ListParagraph"/>
-        <w:numPr>
-          <w:ilvl w:val="0"/>
-          <w:numId w:val="18"/>
-        </w:numPr>
-      </w:pPr>
-      <w:r>
-        <w:t>The Web List</w:t>
-      </w:r>
-    </w:p>
-    <w:p>
-      <w:pPr>
-        <w:pStyle w:val="ListParagraph"/>
-        <w:numPr>
-          <w:ilvl w:val="0"/>
-          <w:numId w:val="18"/>
-        </w:numPr>
-      </w:pPr>
-      <w:r>
-        <w:t>WP News Desk</w:t>
-      </w:r>
-    </w:p>
-    <w:p>
-      <w:pPr>
-        <w:pStyle w:val="ListParagraph"/>
-        <w:numPr>
-          <w:ilvl w:val="0"/>
-          <w:numId w:val="18"/>
-        </w:numPr>
-      </w:pPr>
-      <w:r>
-        <w:t>Blog  Engage</w:t>
-      </w:r>
-    </w:p>
-    <w:p>
-      <w:pPr>
-        <w:pStyle w:val="ListParagraph"/>
-        <w:numPr>
-          <w:ilvl w:val="0"/>
-          <w:numId w:val="18"/>
-        </w:numPr>
-      </w:pPr>
-      <w:r>
-        <w:t>Travel Blogger Community</w:t>
-      </w:r>
-    </w:p>
-    <w:p>
-      <w:pPr>
-        <w:pStyle w:val="Heading2"/>
-        <w:numPr>
-          <w:ilvl w:val="0"/>
-          <w:numId w:val="6"/>
-        </w:numPr>
-        <w:rPr>
-          <w:color w:val="auto"/>
-        </w:rPr>
-      </w:pPr>
-      <w:r>
-        <w:rPr>
-          <w:color w:val="auto"/>
-        </w:rPr>
-        <w:t>Personal</w:t>
-      </w:r>
-    </w:p>
-    <w:p>
-      <w:pPr>
-        <w:pStyle w:val="ListParagraph"/>
-        <w:numPr>
-          <w:ilvl w:val="0"/>
           <w:numId w:val="19"/>
         </w:numPr>
-      </w:pPr>
-      <w:r>
-        <w:t>Pascal van Gemert</w:t>
-      </w:r>
-    </w:p>
-    <w:p>
-      <w:pPr>
-        <w:pStyle w:val="ListParagraph"/>
-        <w:numPr>
-          <w:ilvl w:val="0"/>
-          <w:numId w:val="19"/>
-        </w:numPr>
-      </w:pPr>
-      <w:r>
-        <w:t>Hope Reagan</w:t>
-      </w:r>
-    </w:p>
-    <w:p>
-      <w:pPr>
-        <w:pStyle w:val="ListParagraph"/>
-        <w:numPr>
-          <w:ilvl w:val="0"/>
-          <w:numId w:val="19"/>
-        </w:numPr>
-      </w:pPr>
-      <w:r>
-        <w:lastRenderedPageBreak/>
-        <w:t>Tim Harford</w:t>
-      </w:r>
-    </w:p>
-    <w:p>
-      <w:pPr>
-        <w:pStyle w:val="ListParagraph"/>
-        <w:numPr>
-          <w:ilvl w:val="0"/>
-          <w:numId w:val="19"/>
-        </w:numPr>
-      </w:pPr>
-      <w:r>
-        <w:t>Joshua McCartney</w:t>
-      </w:r>
-    </w:p>
-    <w:p>
-      <w:pPr>
-        <w:pStyle w:val="ListParagraph"/>
-        <w:numPr>
-          <w:ilvl w:val="0"/>
-          <w:numId w:val="19"/>
-        </w:numPr>
-      </w:pPr>
-      <w:r>
+        <w:rPr>
+          <w:rFonts w:ascii="Times New Roman" w:hAnsi="Times New Roman" w:cs="Times New Roman"/>
+        </w:rPr>
+      </w:pPr>
+      <w:r>
+        <w:rPr>
+          <w:rFonts w:ascii="Times New Roman" w:hAnsi="Times New Roman" w:cs="Times New Roman"/>
+        </w:rPr>
         <w:t>Ellen Skye Riley</w:t>
+      </w:r>
+      <w:r>
+        <w:rPr>
+          <w:rFonts w:ascii="Times New Roman" w:hAnsi="Times New Roman" w:cs="Times New Roman"/>
+        </w:rPr>
+        <w:t>: www.ellenskyeriley.com</w:t>
       </w:r>
     </w:p>
     <w:p>
@@ -1696,15 +2527,60 @@
     <w:p>
       <w:pPr>
         <w:pStyle w:val="ListParagraph"/>
-      </w:pPr>
-    </w:p>
-    <w:p/>
-    <w:p/>
-    <w:p/>
-    <w:p/>
-    <w:p/>
-    <w:p/>
-    <w:p/>
+        <w:rPr>
+          <w:rFonts w:ascii="Times New Roman" w:hAnsi="Times New Roman" w:cs="Times New Roman"/>
+        </w:rPr>
+      </w:pPr>
+    </w:p>
+    <w:p>
+      <w:pPr>
+        <w:rPr>
+          <w:rFonts w:ascii="Times New Roman" w:hAnsi="Times New Roman" w:cs="Times New Roman"/>
+        </w:rPr>
+      </w:pPr>
+    </w:p>
+    <w:p>
+      <w:pPr>
+        <w:rPr>
+          <w:rFonts w:ascii="Times New Roman" w:hAnsi="Times New Roman" w:cs="Times New Roman"/>
+        </w:rPr>
+      </w:pPr>
+    </w:p>
+    <w:p>
+      <w:pPr>
+        <w:rPr>
+          <w:rFonts w:ascii="Times New Roman" w:hAnsi="Times New Roman" w:cs="Times New Roman"/>
+        </w:rPr>
+      </w:pPr>
+    </w:p>
+    <w:p>
+      <w:pPr>
+        <w:rPr>
+          <w:rFonts w:ascii="Times New Roman" w:hAnsi="Times New Roman" w:cs="Times New Roman"/>
+        </w:rPr>
+      </w:pPr>
+    </w:p>
+    <w:p>
+      <w:pPr>
+        <w:rPr>
+          <w:rFonts w:ascii="Times New Roman" w:hAnsi="Times New Roman" w:cs="Times New Roman"/>
+        </w:rPr>
+      </w:pPr>
+    </w:p>
+    <w:p>
+      <w:pPr>
+        <w:rPr>
+          <w:rFonts w:ascii="Times New Roman" w:hAnsi="Times New Roman" w:cs="Times New Roman"/>
+        </w:rPr>
+      </w:pPr>
+    </w:p>
+    <w:p>
+      <w:pPr>
+        <w:rPr>
+          <w:rFonts w:ascii="Times New Roman" w:hAnsi="Times New Roman" w:cs="Times New Roman"/>
+        </w:rPr>
+      </w:pPr>
+    </w:p>
     <w:p>
       <w:pPr>
         <w:rPr>
@@ -1816,12 +2692,10 @@
     <w:sectPr>
       <w:headerReference w:type="even" r:id="rId19"/>
       <w:headerReference w:type="default" r:id="rId20"/>
-      <w:footerReference w:type="even" r:id="rId21"/>
-      <w:headerReference w:type="first" r:id="rId22"/>
-      <w:footerReference w:type="first" r:id="rId23"/>
+      <w:headerReference w:type="first" r:id="rId21"/>
+      <w:footerReference w:type="first" r:id="rId22"/>
       <w:pgSz w:w="12240" w:h="15840"/>
       <w:pgMar w:top="1440" w:right="1440" w:bottom="1440" w:left="1440" w:header="720" w:footer="720" w:gutter="0"/>
-      <w:pgNumType w:fmt="lowerRoman" w:start="1"/>
       <w:cols w:space="720"/>
       <w:docGrid w:linePitch="360"/>
     </w:sectPr>
@@ -1994,7 +2868,7 @@
           <w:rPr>
             <w:noProof/>
           </w:rPr>
-          <w:t>i</w:t>
+          <w:t>3</w:t>
         </w:r>
         <w:r>
           <w:rPr>
@@ -2014,16 +2888,6 @@
 </file>
 
 <file path=word/footer4.xml><?xml version="1.0" encoding="utf-8"?>
-<w:ftr xmlns:wpc="http://schemas.microsoft.com/office/word/2010/wordprocessingCanvas" xmlns:mc="http://schemas.openxmlformats.org/markup-compatibility/2006" xmlns:o="urn:schemas-microsoft-com:office:office" xmlns:r="http://schemas.openxmlformats.org/officeDocument/2006/relationships" xmlns:m="http://schemas.openxmlformats.org/officeDocument/2006/math" xmlns:v="urn:schemas-microsoft-com:vml" xmlns:wp14="http://schemas.microsoft.com/office/word/2010/wordprocessingDrawing" xmlns:wp="http://schemas.openxmlformats.org/drawingml/2006/wordprocessingDrawing" xmlns:w10="urn:schemas-microsoft-com:office:word" xmlns:w="http://schemas.openxmlformats.org/wordprocessingml/2006/main" xmlns:w14="http://schemas.microsoft.com/office/word/2010/wordml" xmlns:wpg="http://schemas.microsoft.com/office/word/2010/wordprocessingGroup" xmlns:wpi="http://schemas.microsoft.com/office/word/2010/wordprocessingInk" xmlns:wne="http://schemas.microsoft.com/office/word/2006/wordml" xmlns:wps="http://schemas.microsoft.com/office/word/2010/wordprocessingShape" mc:Ignorable="w14 wp14">
-  <w:p>
-    <w:pPr>
-      <w:pStyle w:val="Footer"/>
-    </w:pPr>
-  </w:p>
-</w:ftr>
-</file>
-
-<file path=word/footer5.xml><?xml version="1.0" encoding="utf-8"?>
 <w:ftr xmlns:wpc="http://schemas.microsoft.com/office/word/2010/wordprocessingCanvas" xmlns:mc="http://schemas.openxmlformats.org/markup-compatibility/2006" xmlns:o="urn:schemas-microsoft-com:office:office" xmlns:r="http://schemas.openxmlformats.org/officeDocument/2006/relationships" xmlns:m="http://schemas.openxmlformats.org/officeDocument/2006/math" xmlns:v="urn:schemas-microsoft-com:vml" xmlns:wp14="http://schemas.microsoft.com/office/word/2010/wordprocessingDrawing" xmlns:wp="http://schemas.openxmlformats.org/drawingml/2006/wordprocessingDrawing" xmlns:w10="urn:schemas-microsoft-com:office:word" xmlns:w="http://schemas.openxmlformats.org/wordprocessingml/2006/main" xmlns:w14="http://schemas.microsoft.com/office/word/2010/wordml" xmlns:wpg="http://schemas.microsoft.com/office/word/2010/wordprocessingGroup" xmlns:wpi="http://schemas.microsoft.com/office/word/2010/wordprocessingInk" xmlns:wne="http://schemas.microsoft.com/office/word/2006/wordml" xmlns:wps="http://schemas.microsoft.com/office/word/2010/wordprocessingShape" mc:Ignorable="w14 wp14">
   <w:p>
     <w:pPr>
@@ -5282,7 +6146,7 @@
 </file>
 
 <file path=customXml/itemProps1.xml><?xml version="1.0" encoding="utf-8"?>
-<ds:datastoreItem xmlns:ds="http://schemas.openxmlformats.org/officeDocument/2006/customXml" ds:itemID="{44C696E4-F9DB-476B-92FA-59606C1B7516}">
+<ds:datastoreItem xmlns:ds="http://schemas.openxmlformats.org/officeDocument/2006/customXml" ds:itemID="{FBE86412-A16A-4380-A9FD-292C8ED04DEC}">
   <ds:schemaRefs>
     <ds:schemaRef ds:uri="http://schemas.openxmlformats.org/officeDocument/2006/bibliography"/>
   </ds:schemaRefs>

</xml_diff>